<commit_message>
Novo commit do computador
Mudança de texto
</commit_message>
<xml_diff>
--- a/Documentos-Engenharia/Requisitos/Brainstorm.docx
+++ b/Documentos-Engenharia/Requisitos/Brainstorm.docx
@@ -7,8 +7,13 @@
         <w:t>Brainstorm – SI Estacionamento</w:t>
       </w:r>
       <w:r>
-        <w:t xml:space="preserve"> – V1</w:t>
+        <w:t xml:space="preserve"> – V</w:t>
       </w:r>
+      <w:r>
+        <w:t>2</w:t>
+      </w:r>
+      <w:bookmarkStart w:id="0" w:name="_GoBack"/>
+      <w:bookmarkEnd w:id="0"/>
     </w:p>
     <w:p>
       <w:r>
@@ -29,8 +34,6 @@
       <w:r>
         <w:t>-Calcular preço da permanência</w:t>
       </w:r>
-      <w:bookmarkStart w:id="0" w:name="_GoBack"/>
-      <w:bookmarkEnd w:id="0"/>
     </w:p>
     <w:sectPr>
       <w:pgSz w:w="11906" w:h="16838"/>
@@ -59,7 +62,7 @@
       </w:pPr>
     </w:pPrDefault>
   </w:docDefaults>
-  <w:latentStyles w:defLockedState="0" w:defUIPriority="99" w:defSemiHidden="0" w:defUnhideWhenUsed="0" w:defQFormat="0" w:count="376">
+  <w:latentStyles w:defLockedState="0" w:defUIPriority="99" w:defSemiHidden="0" w:defUnhideWhenUsed="0" w:defQFormat="0" w:count="377">
     <w:lsdException w:name="Normal" w:uiPriority="0" w:qFormat="1"/>
     <w:lsdException w:name="heading 1" w:uiPriority="9" w:qFormat="1"/>
     <w:lsdException w:name="heading 2" w:semiHidden="1" w:uiPriority="9" w:unhideWhenUsed="1" w:qFormat="1"/>
@@ -433,18 +436,19 @@
     <w:lsdException w:name="Hashtag" w:semiHidden="1" w:unhideWhenUsed="1"/>
     <w:lsdException w:name="Unresolved Mention" w:semiHidden="1" w:unhideWhenUsed="1"/>
     <w:lsdException w:name="Smart Link" w:semiHidden="1" w:unhideWhenUsed="1"/>
+    <w:lsdException w:name="Smart Link Error" w:semiHidden="1" w:unhideWhenUsed="1"/>
   </w:latentStyles>
   <w:style w:type="paragraph" w:default="1" w:styleId="Normal">
     <w:name w:val="Normal"/>
     <w:qFormat/>
   </w:style>
-  <w:style w:type="character" w:default="1" w:styleId="Fontepargpadro">
+  <w:style w:type="character" w:default="1" w:styleId="DefaultParagraphFont">
     <w:name w:val="Default Paragraph Font"/>
     <w:uiPriority w:val="1"/>
     <w:semiHidden/>
     <w:unhideWhenUsed/>
   </w:style>
-  <w:style w:type="table" w:default="1" w:styleId="Tabelanormal">
+  <w:style w:type="table" w:default="1" w:styleId="TableNormal">
     <w:name w:val="Normal Table"/>
     <w:uiPriority w:val="99"/>
     <w:semiHidden/>
@@ -459,7 +463,7 @@
       </w:tblCellMar>
     </w:tblPr>
   </w:style>
-  <w:style w:type="numbering" w:default="1" w:styleId="Semlista">
+  <w:style w:type="numbering" w:default="1" w:styleId="NoList">
     <w:name w:val="No List"/>
     <w:uiPriority w:val="99"/>
     <w:semiHidden/>

</xml_diff>